<commit_message>
Első kész USER specifikáció
Eddig jutottam. Adjátok hozzá amit szeretnétek.
</commit_message>
<xml_diff>
--- a/MenhelyHUB_specifikacio.docx
+++ b/MenhelyHUB_specifikacio.docx
@@ -300,7 +300,10 @@
     <w:sdt>
       <w:sdtPr>
         <w:rPr>
-          <w:rFonts w:asciiTheme="minorHAnsi" w:hAnsiTheme="minorHAnsi" w:cstheme="minorHAnsi"/>
+          <w:rFonts w:asciiTheme="minorHAnsi" w:eastAsiaTheme="minorHAnsi" w:hAnsiTheme="minorHAnsi" w:cstheme="minorHAnsi"/>
+          <w:b w:val="0"/>
+          <w:bCs w:val="0"/>
+          <w:color w:val="auto"/>
           <w:sz w:val="24"/>
           <w:szCs w:val="24"/>
         </w:rPr>
@@ -310,14 +313,6 @@
           <w:docPartUnique/>
         </w:docPartObj>
       </w:sdtPr>
-      <w:sdtEndPr>
-        <w:rPr>
-          <w:rFonts w:eastAsiaTheme="minorHAnsi"/>
-          <w:b w:val="0"/>
-          <w:bCs w:val="0"/>
-          <w:color w:val="auto"/>
-        </w:rPr>
-      </w:sdtEndPr>
       <w:sdtContent>
         <w:p>
           <w:pPr>
@@ -369,7 +364,37 @@
             </w:rPr>
             <w:fldChar w:fldCharType="separate"/>
           </w:r>
-          <w:hyperlink w:anchor="_Toc152714080" w:history="1">
+          <w:r>
+            <w:rPr>
+              <w:rFonts w:cstheme="minorHAnsi"/>
+              <w:szCs w:val="24"/>
+            </w:rPr>
+            <w:pict>
+              <v:shapetype id="_x0000_t75" coordsize="21600,21600" o:spt="75" o:preferrelative="t" path="m@4@5l@4@11@9@11@9@5xe" filled="f" stroked="f">
+                <v:stroke joinstyle="miter"/>
+                <v:formulas>
+                  <v:f eqn="if lineDrawn pixelLineWidth 0"/>
+                  <v:f eqn="sum @0 1 0"/>
+                  <v:f eqn="sum 0 0 @1"/>
+                  <v:f eqn="prod @2 1 2"/>
+                  <v:f eqn="prod @3 21600 pixelWidth"/>
+                  <v:f eqn="prod @3 21600 pixelHeight"/>
+                  <v:f eqn="sum @0 0 1"/>
+                  <v:f eqn="prod @6 1 2"/>
+                  <v:f eqn="prod @7 21600 pixelWidth"/>
+                  <v:f eqn="sum @8 21600 0"/>
+                  <v:f eqn="prod @7 21600 pixelHeight"/>
+                  <v:f eqn="sum @10 21600 0"/>
+                </v:formulas>
+                <v:path o:extrusionok="f" gradientshapeok="t" o:connecttype="rect"/>
+                <o:lock v:ext="edit" aspectratio="t"/>
+              </v:shapetype>
+              <v:shape id="_x0000_i1027" type="#_x0000_t75" style="width:453pt;height:236.25pt">
+                <v:imagedata r:id="rId7" o:title="foldal"/>
+              </v:shape>
+            </w:pict>
+          </w:r>
+          <w:hyperlink w:anchor="_Toc152792740" w:history="1">
             <w:r>
               <w:rPr>
                 <w:rStyle w:val="Hiperhivatkozs"/>
@@ -396,7 +421,7 @@
                 <w:noProof/>
                 <w:webHidden/>
               </w:rPr>
-              <w:instrText xml:space="preserve"> PAGEREF _Toc152714080 \h </w:instrText>
+              <w:instrText xml:space="preserve"> PAGEREF _Toc152792740 \h </w:instrText>
             </w:r>
             <w:r>
               <w:rPr>
@@ -440,7 +465,7 @@
               <w:lang w:eastAsia="hu-HU"/>
             </w:rPr>
           </w:pPr>
-          <w:hyperlink w:anchor="_Toc152714081" w:history="1">
+          <w:hyperlink w:anchor="_Toc152792741" w:history="1">
             <w:r>
               <w:rPr>
                 <w:rStyle w:val="Hiperhivatkozs"/>
@@ -467,7 +492,7 @@
                 <w:noProof/>
                 <w:webHidden/>
               </w:rPr>
-              <w:instrText xml:space="preserve"> PAGEREF _Toc152714081 \h </w:instrText>
+              <w:instrText xml:space="preserve"> PAGEREF _Toc152792741 \h </w:instrText>
             </w:r>
             <w:r>
               <w:rPr>
@@ -511,7 +536,7 @@
               <w:lang w:eastAsia="hu-HU"/>
             </w:rPr>
           </w:pPr>
-          <w:hyperlink w:anchor="_Toc152714082" w:history="1">
+          <w:hyperlink w:anchor="_Toc152792742" w:history="1">
             <w:r>
               <w:rPr>
                 <w:rStyle w:val="Hiperhivatkozs"/>
@@ -538,7 +563,7 @@
                 <w:noProof/>
                 <w:webHidden/>
               </w:rPr>
-              <w:instrText xml:space="preserve"> PAGEREF _Toc152714082 \h </w:instrText>
+              <w:instrText xml:space="preserve"> PAGEREF _Toc152792742 \h </w:instrText>
             </w:r>
             <w:r>
               <w:rPr>
@@ -582,7 +607,7 @@
               <w:lang w:eastAsia="hu-HU"/>
             </w:rPr>
           </w:pPr>
-          <w:hyperlink w:anchor="_Toc152714083" w:history="1">
+          <w:hyperlink w:anchor="_Toc152792743" w:history="1">
             <w:r>
               <w:rPr>
                 <w:rStyle w:val="Hiperhivatkozs"/>
@@ -609,7 +634,7 @@
                 <w:noProof/>
                 <w:webHidden/>
               </w:rPr>
-              <w:instrText xml:space="preserve"> PAGEREF _Toc152714083 \h </w:instrText>
+              <w:instrText xml:space="preserve"> PAGEREF _Toc152792743 \h </w:instrText>
             </w:r>
             <w:r>
               <w:rPr>
@@ -653,7 +678,7 @@
               <w:lang w:eastAsia="hu-HU"/>
             </w:rPr>
           </w:pPr>
-          <w:hyperlink w:anchor="_Toc152714084" w:history="1">
+          <w:hyperlink w:anchor="_Toc152792744" w:history="1">
             <w:r>
               <w:rPr>
                 <w:rStyle w:val="Hiperhivatkozs"/>
@@ -680,7 +705,7 @@
                 <w:noProof/>
                 <w:webHidden/>
               </w:rPr>
-              <w:instrText xml:space="preserve"> PAGEREF _Toc152714084 \h </w:instrText>
+              <w:instrText xml:space="preserve"> PAGEREF _Toc152792744 \h </w:instrText>
             </w:r>
             <w:r>
               <w:rPr>
@@ -724,7 +749,7 @@
               <w:lang w:eastAsia="hu-HU"/>
             </w:rPr>
           </w:pPr>
-          <w:hyperlink w:anchor="_Toc152714085" w:history="1">
+          <w:hyperlink w:anchor="_Toc152792745" w:history="1">
             <w:r>
               <w:rPr>
                 <w:rStyle w:val="Hiperhivatkozs"/>
@@ -751,7 +776,7 @@
                 <w:noProof/>
                 <w:webHidden/>
               </w:rPr>
-              <w:instrText xml:space="preserve"> PAGEREF _Toc152714085 \h </w:instrText>
+              <w:instrText xml:space="preserve"> PAGEREF _Toc152792745 \h </w:instrText>
             </w:r>
             <w:r>
               <w:rPr>
@@ -795,7 +820,7 @@
               <w:lang w:eastAsia="hu-HU"/>
             </w:rPr>
           </w:pPr>
-          <w:hyperlink w:anchor="_Toc152714086" w:history="1">
+          <w:hyperlink w:anchor="_Toc152792746" w:history="1">
             <w:r>
               <w:rPr>
                 <w:rStyle w:val="Hiperhivatkozs"/>
@@ -822,7 +847,7 @@
                 <w:noProof/>
                 <w:webHidden/>
               </w:rPr>
-              <w:instrText xml:space="preserve"> PAGEREF _Toc152714086 \h </w:instrText>
+              <w:instrText xml:space="preserve"> PAGEREF _Toc152792746 \h </w:instrText>
             </w:r>
             <w:r>
               <w:rPr>
@@ -866,7 +891,7 @@
               <w:lang w:eastAsia="hu-HU"/>
             </w:rPr>
           </w:pPr>
-          <w:hyperlink w:anchor="_Toc152714087" w:history="1">
+          <w:hyperlink w:anchor="_Toc152792747" w:history="1">
             <w:r>
               <w:rPr>
                 <w:rStyle w:val="Hiperhivatkozs"/>
@@ -893,7 +918,7 @@
                 <w:noProof/>
                 <w:webHidden/>
               </w:rPr>
-              <w:instrText xml:space="preserve"> PAGEREF _Toc152714087 \h </w:instrText>
+              <w:instrText xml:space="preserve"> PAGEREF _Toc152792747 \h </w:instrText>
             </w:r>
             <w:r>
               <w:rPr>
@@ -937,13 +962,13 @@
               <w:lang w:eastAsia="hu-HU"/>
             </w:rPr>
           </w:pPr>
-          <w:hyperlink w:anchor="_Toc152714088" w:history="1">
+          <w:hyperlink w:anchor="_Toc152792748" w:history="1">
             <w:r>
               <w:rPr>
                 <w:rStyle w:val="Hiperhivatkozs"/>
                 <w:noProof/>
               </w:rPr>
-              <w:t>Adatmodell</w:t>
+              <w:t>Adatbázis terv</w:t>
             </w:r>
             <w:r>
               <w:rPr>
@@ -964,7 +989,7 @@
                 <w:noProof/>
                 <w:webHidden/>
               </w:rPr>
-              <w:instrText xml:space="preserve"> PAGEREF _Toc152714088 \h </w:instrText>
+              <w:instrText xml:space="preserve"> PAGEREF _Toc152792748 \h </w:instrText>
             </w:r>
             <w:r>
               <w:rPr>
@@ -1008,7 +1033,7 @@
               <w:lang w:eastAsia="hu-HU"/>
             </w:rPr>
           </w:pPr>
-          <w:hyperlink w:anchor="_Toc152714089" w:history="1">
+          <w:hyperlink w:anchor="_Toc152792749" w:history="1">
             <w:r>
               <w:rPr>
                 <w:rStyle w:val="Hiperhivatkozs"/>
@@ -1035,7 +1060,7 @@
                 <w:noProof/>
                 <w:webHidden/>
               </w:rPr>
-              <w:instrText xml:space="preserve"> PAGEREF _Toc152714089 \h </w:instrText>
+              <w:instrText xml:space="preserve"> PAGEREF _Toc152792749 \h </w:instrText>
             </w:r>
             <w:r>
               <w:rPr>
@@ -1055,7 +1080,7 @@
                 <w:noProof/>
                 <w:webHidden/>
               </w:rPr>
-              <w:t>5</w:t>
+              <w:t>6</w:t>
             </w:r>
             <w:r>
               <w:rPr>
@@ -1079,7 +1104,7 @@
               <w:lang w:eastAsia="hu-HU"/>
             </w:rPr>
           </w:pPr>
-          <w:hyperlink w:anchor="_Toc152714090" w:history="1">
+          <w:hyperlink w:anchor="_Toc152792750" w:history="1">
             <w:r>
               <w:rPr>
                 <w:rStyle w:val="Hiperhivatkozs"/>
@@ -1106,7 +1131,7 @@
                 <w:noProof/>
                 <w:webHidden/>
               </w:rPr>
-              <w:instrText xml:space="preserve"> PAGEREF _Toc152714090 \h </w:instrText>
+              <w:instrText xml:space="preserve"> PAGEREF _Toc152792750 \h </w:instrText>
             </w:r>
             <w:r>
               <w:rPr>
@@ -1126,7 +1151,7 @@
                 <w:noProof/>
                 <w:webHidden/>
               </w:rPr>
-              <w:t>5</w:t>
+              <w:t>7</w:t>
             </w:r>
             <w:r>
               <w:rPr>
@@ -1173,7 +1198,7 @@
       <w:pPr>
         <w:pStyle w:val="Cmsor1"/>
       </w:pPr>
-      <w:bookmarkStart w:id="0" w:name="_Toc152714080"/>
+      <w:bookmarkStart w:id="0" w:name="_Toc152792740"/>
       <w:r>
         <w:lastRenderedPageBreak/>
         <w:t>A projekt témája és célja</w:t>
@@ -1290,7 +1315,7 @@
           <w:szCs w:val="32"/>
         </w:rPr>
       </w:pPr>
-      <w:bookmarkStart w:id="1" w:name="_Toc152714081"/>
+      <w:bookmarkStart w:id="1" w:name="_Toc152792741"/>
       <w:r>
         <w:rPr>
           <w:szCs w:val="32"/>
@@ -1352,7 +1377,7 @@
           <w:szCs w:val="32"/>
         </w:rPr>
       </w:pPr>
-      <w:bookmarkStart w:id="2" w:name="_Toc152714082"/>
+      <w:bookmarkStart w:id="2" w:name="_Toc152792742"/>
       <w:r>
         <w:rPr>
           <w:szCs w:val="32"/>
@@ -1566,7 +1591,7 @@
       <w:pPr>
         <w:pStyle w:val="Cmsor1"/>
       </w:pPr>
-      <w:bookmarkStart w:id="3" w:name="_Toc152714083"/>
+      <w:bookmarkStart w:id="3" w:name="_Toc152792743"/>
       <w:r>
         <w:t>Az Adminisztrátor</w:t>
       </w:r>
@@ -1594,7 +1619,7 @@
       <w:pPr>
         <w:pStyle w:val="Cmsor1"/>
       </w:pPr>
-      <w:bookmarkStart w:id="4" w:name="_Toc152714084"/>
+      <w:bookmarkStart w:id="4" w:name="_Toc152792744"/>
       <w:r>
         <w:t>Menürendszer</w:t>
       </w:r>
@@ -2219,7 +2244,7 @@
       <w:pPr>
         <w:pStyle w:val="Cmsor1"/>
       </w:pPr>
-      <w:bookmarkStart w:id="5" w:name="_Toc152714085"/>
+      <w:bookmarkStart w:id="5" w:name="_Toc152792745"/>
       <w:r>
         <w:t>Választott eszközök</w:t>
       </w:r>
@@ -2232,7 +2257,7 @@
           <w:szCs w:val="26"/>
         </w:rPr>
       </w:pPr>
-      <w:bookmarkStart w:id="6" w:name="_Toc152714086"/>
+      <w:bookmarkStart w:id="6" w:name="_Toc152792746"/>
       <w:r>
         <w:rPr>
           <w:szCs w:val="26"/>
@@ -2381,7 +2406,7 @@
           <w:szCs w:val="26"/>
         </w:rPr>
       </w:pPr>
-      <w:bookmarkStart w:id="7" w:name="_Toc152714087"/>
+      <w:bookmarkStart w:id="7" w:name="_Toc152792747"/>
       <w:r>
         <w:rPr>
           <w:szCs w:val="26"/>
@@ -2536,12 +2561,18 @@
           <w:szCs w:val="32"/>
         </w:rPr>
       </w:pPr>
-      <w:bookmarkStart w:id="8" w:name="_Toc152714088"/>
+      <w:bookmarkStart w:id="8" w:name="_Toc152792748"/>
       <w:r>
         <w:rPr>
           <w:szCs w:val="32"/>
         </w:rPr>
-        <w:t>Adatmodell</w:t>
+        <w:t>Adat</w:t>
+      </w:r>
+      <w:r>
+        <w:rPr>
+          <w:szCs w:val="32"/>
+        </w:rPr>
+        <w:t>bázis terv</w:t>
       </w:r>
       <w:bookmarkEnd w:id="8"/>
     </w:p>
@@ -2558,24 +2589,100 @@
           <w:sz w:val="22"/>
           <w:szCs w:val="22"/>
         </w:rPr>
-        <w:t xml:space="preserve">Az adatbázis 2 fő részre osztható: </w:t>
+        <w:t xml:space="preserve">Az adatbázis </w:t>
+      </w:r>
+      <w:r>
+        <w:rPr>
+          <w:sz w:val="22"/>
+          <w:szCs w:val="22"/>
+        </w:rPr>
+        <w:t>17 különböző táblát tartalmaz.</w:t>
       </w:r>
     </w:p>
     <w:p>
       <w:pPr>
         <w:pStyle w:val="Default"/>
-        <w:spacing w:after="40"/>
-        <w:rPr>
-          <w:sz w:val="22"/>
-          <w:szCs w:val="22"/>
-        </w:rPr>
-      </w:pPr>
-      <w:r>
-        <w:rPr>
-          <w:sz w:val="22"/>
-          <w:szCs w:val="22"/>
-        </w:rPr>
-        <w:t>- Fő adatbázis (</w:t>
+        <w:rPr>
+          <w:sz w:val="22"/>
+          <w:szCs w:val="22"/>
+        </w:rPr>
+      </w:pPr>
+    </w:p>
+    <w:p>
+      <w:pPr>
+        <w:pStyle w:val="Default"/>
+        <w:rPr>
+          <w:sz w:val="22"/>
+          <w:szCs w:val="22"/>
+        </w:rPr>
+      </w:pPr>
+    </w:p>
+    <w:p>
+      <w:pPr>
+        <w:pStyle w:val="Default"/>
+        <w:ind w:firstLine="708"/>
+        <w:rPr>
+          <w:sz w:val="22"/>
+          <w:szCs w:val="22"/>
+        </w:rPr>
+      </w:pPr>
+      <w:r>
+        <w:rPr>
+          <w:noProof/>
+          <w:sz w:val="22"/>
+          <w:szCs w:val="22"/>
+          <w:lang w:eastAsia="hu-HU"/>
+        </w:rPr>
+        <w:drawing>
+          <wp:anchor distT="0" distB="0" distL="114300" distR="114300" simplePos="0" relativeHeight="251659264" behindDoc="0" locked="0" layoutInCell="1" allowOverlap="1">
+            <wp:simplePos x="0" y="0"/>
+            <wp:positionH relativeFrom="column">
+              <wp:posOffset>14605</wp:posOffset>
+            </wp:positionH>
+            <wp:positionV relativeFrom="paragraph">
+              <wp:posOffset>3175</wp:posOffset>
+            </wp:positionV>
+            <wp:extent cx="2143125" cy="4086225"/>
+            <wp:effectExtent l="19050" t="0" r="9525" b="0"/>
+            <wp:wrapSquare wrapText="bothSides"/>
+            <wp:docPr id="2" name="Kép 1" descr="Adatbazis.JPG"/>
+            <wp:cNvGraphicFramePr>
+              <a:graphicFrameLocks xmlns:a="http://schemas.openxmlformats.org/drawingml/2006/main" noChangeAspect="1"/>
+            </wp:cNvGraphicFramePr>
+            <a:graphic xmlns:a="http://schemas.openxmlformats.org/drawingml/2006/main">
+              <a:graphicData uri="http://schemas.openxmlformats.org/drawingml/2006/picture">
+                <pic:pic xmlns:pic="http://schemas.openxmlformats.org/drawingml/2006/picture">
+                  <pic:nvPicPr>
+                    <pic:cNvPr id="0" name="Adatbazis.JPG"/>
+                    <pic:cNvPicPr/>
+                  </pic:nvPicPr>
+                  <pic:blipFill>
+                    <a:blip r:embed="rId8"/>
+                    <a:stretch>
+                      <a:fillRect/>
+                    </a:stretch>
+                  </pic:blipFill>
+                  <pic:spPr>
+                    <a:xfrm>
+                      <a:off x="0" y="0"/>
+                      <a:ext cx="2143125" cy="4086225"/>
+                    </a:xfrm>
+                    <a:prstGeom prst="rect">
+                      <a:avLst/>
+                    </a:prstGeom>
+                  </pic:spPr>
+                </pic:pic>
+              </a:graphicData>
+            </a:graphic>
+          </wp:anchor>
+        </w:drawing>
+      </w:r>
+      <w:r>
+        <w:rPr>
+          <w:sz w:val="22"/>
+          <w:szCs w:val="22"/>
+        </w:rPr>
+        <w:t xml:space="preserve">A 17 táblából 3 </w:t>
       </w:r>
       <w:proofErr w:type="spellStart"/>
       <w:r>
@@ -2583,7 +2690,7 @@
           <w:sz w:val="22"/>
           <w:szCs w:val="22"/>
         </w:rPr>
-        <w:t>ordo</w:t>
+        <w:t>fö</w:t>
       </w:r>
       <w:proofErr w:type="spellEnd"/>
       <w:r>
@@ -2591,48 +2698,84 @@
           <w:sz w:val="22"/>
           <w:szCs w:val="22"/>
         </w:rPr>
-        <w:t xml:space="preserve">) (- Az összes alrendszer regisztrációjának adatai) </w:t>
+        <w:t xml:space="preserve"> területet érdemes kiemelni:</w:t>
       </w:r>
     </w:p>
     <w:p>
       <w:pPr>
         <w:pStyle w:val="Default"/>
-        <w:spacing w:after="50"/>
-        <w:rPr>
-          <w:sz w:val="22"/>
-          <w:szCs w:val="22"/>
-        </w:rPr>
-      </w:pPr>
-      <w:r>
-        <w:rPr>
-          <w:sz w:val="22"/>
-          <w:szCs w:val="22"/>
-        </w:rPr>
-        <w:t xml:space="preserve">- </w:t>
-      </w:r>
+        <w:ind w:firstLine="708"/>
+        <w:rPr>
+          <w:sz w:val="22"/>
+          <w:szCs w:val="22"/>
+        </w:rPr>
+      </w:pPr>
+    </w:p>
+    <w:p>
+      <w:pPr>
+        <w:pStyle w:val="Default"/>
+        <w:numPr>
+          <w:ilvl w:val="0"/>
+          <w:numId w:val="6"/>
+        </w:numPr>
+        <w:rPr>
+          <w:sz w:val="22"/>
+          <w:szCs w:val="22"/>
+        </w:rPr>
+      </w:pPr>
+      <w:r>
+        <w:rPr>
+          <w:sz w:val="22"/>
+          <w:szCs w:val="22"/>
+        </w:rPr>
+        <w:t>Az állatokra vonatkozó adatok tárolása</w:t>
+      </w:r>
+    </w:p>
+    <w:p>
+      <w:pPr>
+        <w:pStyle w:val="Default"/>
+        <w:ind w:left="1068"/>
+        <w:rPr>
+          <w:sz w:val="22"/>
+          <w:szCs w:val="22"/>
+        </w:rPr>
+      </w:pPr>
+    </w:p>
+    <w:p>
+      <w:pPr>
+        <w:pStyle w:val="Default"/>
+        <w:ind w:left="4956"/>
+        <w:rPr>
+          <w:sz w:val="22"/>
+          <w:szCs w:val="22"/>
+        </w:rPr>
+      </w:pPr>
       <w:proofErr w:type="spellStart"/>
       <w:r>
         <w:rPr>
           <w:sz w:val="22"/>
           <w:szCs w:val="22"/>
         </w:rPr>
-        <w:t>Subdomain</w:t>
+        <w:t>Allat</w:t>
       </w:r>
       <w:proofErr w:type="spellEnd"/>
-      <w:r>
-        <w:rPr>
-          <w:sz w:val="22"/>
-          <w:szCs w:val="22"/>
-        </w:rPr>
-        <w:t xml:space="preserve"> adatbázisok (- Az egyes alrendszerek által használt adattáblák) + </w:t>
-      </w:r>
+    </w:p>
+    <w:p>
+      <w:pPr>
+        <w:pStyle w:val="Default"/>
+        <w:ind w:left="4956"/>
+        <w:rPr>
+          <w:sz w:val="22"/>
+          <w:szCs w:val="22"/>
+        </w:rPr>
+      </w:pPr>
       <w:proofErr w:type="spellStart"/>
       <w:r>
         <w:rPr>
           <w:sz w:val="22"/>
           <w:szCs w:val="22"/>
         </w:rPr>
-        <w:t>Prefix</w:t>
+        <w:t>allat</w:t>
       </w:r>
       <w:proofErr w:type="spellEnd"/>
       <w:r>
@@ -2640,15 +2783,25 @@
           <w:sz w:val="22"/>
           <w:szCs w:val="22"/>
         </w:rPr>
-        <w:t>: “</w:t>
-      </w:r>
+        <w:t>_faj</w:t>
+      </w:r>
+    </w:p>
+    <w:p>
+      <w:pPr>
+        <w:pStyle w:val="Default"/>
+        <w:ind w:left="4956"/>
+        <w:rPr>
+          <w:sz w:val="22"/>
+          <w:szCs w:val="22"/>
+        </w:rPr>
+      </w:pPr>
       <w:proofErr w:type="spellStart"/>
       <w:r>
         <w:rPr>
           <w:sz w:val="22"/>
           <w:szCs w:val="22"/>
         </w:rPr>
-        <w:t>ordo</w:t>
+        <w:t>allat</w:t>
       </w:r>
       <w:proofErr w:type="spellEnd"/>
       <w:r>
@@ -2656,32 +2809,34 @@
           <w:sz w:val="22"/>
           <w:szCs w:val="22"/>
         </w:rPr>
-        <w:t xml:space="preserve">_” </w:t>
-      </w:r>
+        <w:t>_</w:t>
+      </w:r>
+      <w:proofErr w:type="spellStart"/>
+      <w:r>
+        <w:rPr>
+          <w:sz w:val="22"/>
+          <w:szCs w:val="22"/>
+        </w:rPr>
+        <w:t>kep</w:t>
+      </w:r>
+      <w:proofErr w:type="spellEnd"/>
     </w:p>
     <w:p>
       <w:pPr>
         <w:pStyle w:val="Default"/>
-        <w:spacing w:after="50"/>
-        <w:rPr>
-          <w:sz w:val="22"/>
-          <w:szCs w:val="22"/>
-        </w:rPr>
-      </w:pPr>
-      <w:r>
-        <w:rPr>
-          <w:sz w:val="22"/>
-          <w:szCs w:val="22"/>
-        </w:rPr>
-        <w:t xml:space="preserve">+ Adatbázis neve: </w:t>
-      </w:r>
+        <w:ind w:left="4956"/>
+        <w:rPr>
+          <w:sz w:val="22"/>
+          <w:szCs w:val="22"/>
+        </w:rPr>
+      </w:pPr>
       <w:proofErr w:type="spellStart"/>
       <w:r>
         <w:rPr>
           <w:sz w:val="22"/>
           <w:szCs w:val="22"/>
         </w:rPr>
-        <w:t>prefix</w:t>
+        <w:t>allat</w:t>
       </w:r>
       <w:proofErr w:type="spellEnd"/>
       <w:r>
@@ -2689,7 +2844,7 @@
           <w:sz w:val="22"/>
           <w:szCs w:val="22"/>
         </w:rPr>
-        <w:t xml:space="preserve"> + a regisztráció során megadott </w:t>
+        <w:t>_</w:t>
       </w:r>
       <w:proofErr w:type="spellStart"/>
       <w:r>
@@ -2697,15 +2852,119 @@
           <w:sz w:val="22"/>
           <w:szCs w:val="22"/>
         </w:rPr>
-        <w:t>subdomain</w:t>
+        <w:t>szin</w:t>
       </w:r>
       <w:proofErr w:type="spellEnd"/>
-      <w:r>
-        <w:rPr>
-          <w:sz w:val="22"/>
-          <w:szCs w:val="22"/>
-        </w:rPr>
-        <w:t xml:space="preserve"> név, </w:t>
+    </w:p>
+    <w:p>
+      <w:pPr>
+        <w:pStyle w:val="Default"/>
+        <w:ind w:left="4956"/>
+        <w:rPr>
+          <w:sz w:val="22"/>
+          <w:szCs w:val="22"/>
+        </w:rPr>
+      </w:pPr>
+    </w:p>
+    <w:p>
+      <w:pPr>
+        <w:pStyle w:val="Default"/>
+        <w:numPr>
+          <w:ilvl w:val="0"/>
+          <w:numId w:val="6"/>
+        </w:numPr>
+        <w:rPr>
+          <w:sz w:val="22"/>
+          <w:szCs w:val="22"/>
+        </w:rPr>
+      </w:pPr>
+      <w:r>
+        <w:rPr>
+          <w:sz w:val="22"/>
+          <w:szCs w:val="22"/>
+        </w:rPr>
+        <w:t>A menhelyek adatait tartalmazó táblák</w:t>
+      </w:r>
+    </w:p>
+    <w:p>
+      <w:pPr>
+        <w:pStyle w:val="Default"/>
+        <w:ind w:left="1068"/>
+        <w:rPr>
+          <w:sz w:val="22"/>
+          <w:szCs w:val="22"/>
+        </w:rPr>
+      </w:pPr>
+    </w:p>
+    <w:p>
+      <w:pPr>
+        <w:pStyle w:val="Default"/>
+        <w:rPr>
+          <w:sz w:val="22"/>
+          <w:szCs w:val="22"/>
+        </w:rPr>
+      </w:pPr>
+      <w:r>
+        <w:rPr>
+          <w:sz w:val="22"/>
+          <w:szCs w:val="22"/>
+        </w:rPr>
+        <w:tab/>
+      </w:r>
+      <w:r>
+        <w:rPr>
+          <w:sz w:val="22"/>
+          <w:szCs w:val="22"/>
+        </w:rPr>
+        <w:tab/>
+      </w:r>
+      <w:proofErr w:type="gramStart"/>
+      <w:r>
+        <w:rPr>
+          <w:sz w:val="22"/>
+          <w:szCs w:val="22"/>
+        </w:rPr>
+        <w:t>menhely</w:t>
+      </w:r>
+      <w:proofErr w:type="gramEnd"/>
+    </w:p>
+    <w:p>
+      <w:pPr>
+        <w:pStyle w:val="Default"/>
+        <w:rPr>
+          <w:sz w:val="22"/>
+          <w:szCs w:val="22"/>
+        </w:rPr>
+      </w:pPr>
+      <w:r>
+        <w:rPr>
+          <w:sz w:val="22"/>
+          <w:szCs w:val="22"/>
+        </w:rPr>
+        <w:tab/>
+      </w:r>
+      <w:r>
+        <w:rPr>
+          <w:sz w:val="22"/>
+          <w:szCs w:val="22"/>
+        </w:rPr>
+        <w:tab/>
+      </w:r>
+      <w:proofErr w:type="gramStart"/>
+      <w:r>
+        <w:rPr>
+          <w:sz w:val="22"/>
+          <w:szCs w:val="22"/>
+        </w:rPr>
+        <w:t>menhely</w:t>
+      </w:r>
+      <w:proofErr w:type="gramEnd"/>
+      <w:r>
+        <w:rPr>
+          <w:sz w:val="22"/>
+          <w:szCs w:val="22"/>
+        </w:rPr>
+        <w:t>_</w:t>
       </w:r>
       <w:proofErr w:type="spellStart"/>
       <w:r>
@@ -2713,15 +2972,70 @@
           <w:sz w:val="22"/>
           <w:szCs w:val="22"/>
         </w:rPr>
-        <w:t>pl</w:t>
+        <w:t>kep</w:t>
       </w:r>
       <w:proofErr w:type="spellEnd"/>
-      <w:r>
-        <w:rPr>
-          <w:sz w:val="22"/>
-          <w:szCs w:val="22"/>
-        </w:rPr>
-        <w:t xml:space="preserve">: </w:t>
+    </w:p>
+    <w:p>
+      <w:pPr>
+        <w:pStyle w:val="Default"/>
+        <w:rPr>
+          <w:sz w:val="22"/>
+          <w:szCs w:val="22"/>
+        </w:rPr>
+      </w:pPr>
+    </w:p>
+    <w:p>
+      <w:pPr>
+        <w:pStyle w:val="Default"/>
+        <w:numPr>
+          <w:ilvl w:val="0"/>
+          <w:numId w:val="6"/>
+        </w:numPr>
+        <w:rPr>
+          <w:sz w:val="22"/>
+          <w:szCs w:val="22"/>
+        </w:rPr>
+      </w:pPr>
+      <w:r>
+        <w:rPr>
+          <w:sz w:val="22"/>
+          <w:szCs w:val="22"/>
+        </w:rPr>
+        <w:t>A támogatások adatait tartalmazó táblák</w:t>
+      </w:r>
+    </w:p>
+    <w:p>
+      <w:pPr>
+        <w:pStyle w:val="Default"/>
+        <w:ind w:left="1068"/>
+        <w:rPr>
+          <w:sz w:val="22"/>
+          <w:szCs w:val="22"/>
+        </w:rPr>
+      </w:pPr>
+    </w:p>
+    <w:p>
+      <w:pPr>
+        <w:pStyle w:val="Default"/>
+        <w:rPr>
+          <w:sz w:val="22"/>
+          <w:szCs w:val="22"/>
+        </w:rPr>
+      </w:pPr>
+      <w:r>
+        <w:rPr>
+          <w:sz w:val="22"/>
+          <w:szCs w:val="22"/>
+        </w:rPr>
+        <w:tab/>
+      </w:r>
+      <w:r>
+        <w:rPr>
+          <w:sz w:val="22"/>
+          <w:szCs w:val="22"/>
+        </w:rPr>
+        <w:tab/>
       </w:r>
       <w:proofErr w:type="spellStart"/>
       <w:r>
@@ -2729,7 +3043,7 @@
           <w:sz w:val="22"/>
           <w:szCs w:val="22"/>
         </w:rPr>
-        <w:t>ordo</w:t>
+        <w:t>tamogatas</w:t>
       </w:r>
       <w:proofErr w:type="spellEnd"/>
       <w:r>
@@ -2745,16 +3059,9 @@
           <w:sz w:val="22"/>
           <w:szCs w:val="22"/>
         </w:rPr>
-        <w:t>dev</w:t>
+        <w:t>allat</w:t>
       </w:r>
       <w:proofErr w:type="spellEnd"/>
-      <w:r>
-        <w:rPr>
-          <w:sz w:val="22"/>
-          <w:szCs w:val="22"/>
-        </w:rPr>
-        <w:t xml:space="preserve"> </w:t>
-      </w:r>
     </w:p>
     <w:p>
       <w:pPr>
@@ -2769,7 +3076,14 @@
           <w:sz w:val="22"/>
           <w:szCs w:val="22"/>
         </w:rPr>
-        <w:t xml:space="preserve">+ A </w:t>
+        <w:tab/>
+      </w:r>
+      <w:r>
+        <w:rPr>
+          <w:sz w:val="22"/>
+          <w:szCs w:val="22"/>
+        </w:rPr>
+        <w:tab/>
       </w:r>
       <w:proofErr w:type="spellStart"/>
       <w:r>
@@ -2777,7 +3091,7 @@
           <w:sz w:val="22"/>
           <w:szCs w:val="22"/>
         </w:rPr>
-        <w:t>Subdomain</w:t>
+        <w:t>tamogatas</w:t>
       </w:r>
       <w:proofErr w:type="spellEnd"/>
       <w:r>
@@ -2785,7 +3099,7 @@
           <w:sz w:val="22"/>
           <w:szCs w:val="22"/>
         </w:rPr>
-        <w:t xml:space="preserve"> adatbázis terv sablon, minden regisztrációnál létrejön egy külön adatbázis a lentebb látható táblákkal, kapcsolásokkal. </w:t>
+        <w:t>_menhely</w:t>
       </w:r>
     </w:p>
     <w:p>
@@ -2800,15 +3114,43 @@
     <w:p>
       <w:pPr>
         <w:pStyle w:val="Default"/>
-        <w:rPr>
-          <w:sz w:val="22"/>
-          <w:szCs w:val="22"/>
-        </w:rPr>
-      </w:pPr>
+        <w:numPr>
+          <w:ilvl w:val="0"/>
+          <w:numId w:val="6"/>
+        </w:numPr>
+        <w:rPr>
+          <w:sz w:val="22"/>
+          <w:szCs w:val="22"/>
+        </w:rPr>
+      </w:pPr>
+      <w:r>
+        <w:rPr>
+          <w:sz w:val="22"/>
+          <w:szCs w:val="22"/>
+        </w:rPr>
+        <w:t xml:space="preserve">a felhasználók adatait </w:t>
+      </w:r>
+      <w:proofErr w:type="spellStart"/>
+      <w:r>
+        <w:rPr>
+          <w:sz w:val="22"/>
+          <w:szCs w:val="22"/>
+        </w:rPr>
+        <w:t>tratalmazó</w:t>
+      </w:r>
+      <w:proofErr w:type="spellEnd"/>
+      <w:r>
+        <w:rPr>
+          <w:sz w:val="22"/>
+          <w:szCs w:val="22"/>
+        </w:rPr>
+        <w:t xml:space="preserve"> táblák</w:t>
+      </w:r>
     </w:p>
     <w:p>
       <w:pPr>
         <w:pStyle w:val="Default"/>
+        <w:ind w:left="1068"/>
         <w:rPr>
           <w:sz w:val="22"/>
           <w:szCs w:val="22"/>
@@ -2823,6 +3165,29 @@
           <w:szCs w:val="22"/>
         </w:rPr>
       </w:pPr>
+      <w:r>
+        <w:rPr>
+          <w:sz w:val="22"/>
+          <w:szCs w:val="22"/>
+        </w:rPr>
+        <w:tab/>
+      </w:r>
+      <w:r>
+        <w:rPr>
+          <w:sz w:val="22"/>
+          <w:szCs w:val="22"/>
+        </w:rPr>
+        <w:tab/>
+      </w:r>
+      <w:proofErr w:type="spellStart"/>
+      <w:r>
+        <w:rPr>
+          <w:sz w:val="22"/>
+          <w:szCs w:val="22"/>
+        </w:rPr>
+        <w:t>users</w:t>
+      </w:r>
+      <w:proofErr w:type="spellEnd"/>
     </w:p>
     <w:p>
       <w:pPr>
@@ -2832,15 +3197,88 @@
           <w:szCs w:val="22"/>
         </w:rPr>
       </w:pPr>
+      <w:r>
+        <w:rPr>
+          <w:sz w:val="22"/>
+          <w:szCs w:val="22"/>
+        </w:rPr>
+        <w:tab/>
+      </w:r>
+      <w:r>
+        <w:rPr>
+          <w:sz w:val="22"/>
+          <w:szCs w:val="22"/>
+        </w:rPr>
+        <w:tab/>
+      </w:r>
+      <w:proofErr w:type="spellStart"/>
+      <w:r>
+        <w:rPr>
+          <w:sz w:val="22"/>
+          <w:szCs w:val="22"/>
+        </w:rPr>
+        <w:t>users</w:t>
+      </w:r>
+      <w:proofErr w:type="spellEnd"/>
+      <w:r>
+        <w:rPr>
+          <w:sz w:val="22"/>
+          <w:szCs w:val="22"/>
+        </w:rPr>
+        <w:t>_jogkörei</w:t>
+      </w:r>
     </w:p>
     <w:p>
       <w:pPr>
         <w:pStyle w:val="Default"/>
-        <w:rPr>
-          <w:sz w:val="22"/>
-          <w:szCs w:val="22"/>
-        </w:rPr>
-      </w:pPr>
+        <w:ind w:left="-1134" w:firstLine="425"/>
+        <w:rPr>
+          <w:sz w:val="22"/>
+          <w:szCs w:val="22"/>
+        </w:rPr>
+      </w:pPr>
+      <w:r>
+        <w:rPr>
+          <w:sz w:val="22"/>
+          <w:szCs w:val="22"/>
+        </w:rPr>
+        <w:tab/>
+      </w:r>
+      <w:r>
+        <w:rPr>
+          <w:sz w:val="22"/>
+          <w:szCs w:val="22"/>
+        </w:rPr>
+        <w:tab/>
+      </w:r>
+      <w:proofErr w:type="spellStart"/>
+      <w:r>
+        <w:rPr>
+          <w:sz w:val="22"/>
+          <w:szCs w:val="22"/>
+        </w:rPr>
+        <w:t>users</w:t>
+      </w:r>
+      <w:proofErr w:type="spellEnd"/>
+      <w:r>
+        <w:rPr>
+          <w:sz w:val="22"/>
+          <w:szCs w:val="22"/>
+        </w:rPr>
+        <w:t xml:space="preserve"> jogkörök</w:t>
+      </w:r>
+      <w:r>
+        <w:rPr>
+          <w:sz w:val="22"/>
+          <w:szCs w:val="22"/>
+        </w:rPr>
+        <w:lastRenderedPageBreak/>
+        <w:pict>
+          <v:shape id="_x0000_i1025" type="#_x0000_t75" style="width:542.25pt;height:320.25pt">
+            <v:imagedata r:id="rId9" o:title="db"/>
+          </v:shape>
+        </w:pict>
+      </w:r>
     </w:p>
     <w:p>
       <w:pPr>
@@ -2854,6 +3292,7 @@
     <w:p>
       <w:pPr>
         <w:pStyle w:val="Default"/>
+        <w:ind w:left="2124" w:firstLine="708"/>
         <w:rPr>
           <w:sz w:val="22"/>
           <w:szCs w:val="22"/>
@@ -2873,7 +3312,7 @@
       <w:pPr>
         <w:pStyle w:val="Cmsor1"/>
       </w:pPr>
-      <w:bookmarkStart w:id="9" w:name="_Toc152714089"/>
+      <w:bookmarkStart w:id="9" w:name="_Toc152792749"/>
       <w:proofErr w:type="spellStart"/>
       <w:r>
         <w:t>Desing</w:t>
@@ -2882,131 +3321,124 @@
       <w:proofErr w:type="spellEnd"/>
     </w:p>
     <w:p>
+      <w:r>
+        <w:t xml:space="preserve"> </w:t>
+      </w:r>
+      <w:r>
+        <w:pict>
+          <v:shape id="_x0000_i1026" type="#_x0000_t75" style="width:410.25pt;height:156.75pt">
+            <v:imagedata r:id="rId10" o:title="Logo"/>
+          </v:shape>
+        </w:pict>
+      </w:r>
+    </w:p>
+    <w:p>
+      <w:pPr>
+        <w:pStyle w:val="Cmsor1"/>
+      </w:pPr>
+      <w:r>
+        <w:lastRenderedPageBreak/>
+        <w:pict>
+          <v:shape id="_x0000_i1028" type="#_x0000_t75" style="width:453pt;height:236.25pt">
+            <v:imagedata r:id="rId7" o:title="foldal"/>
+          </v:shape>
+        </w:pict>
+      </w:r>
+    </w:p>
+    <w:p>
+      <w:pPr>
+        <w:pStyle w:val="Cmsor1"/>
+      </w:pPr>
+      <w:bookmarkStart w:id="10" w:name="_Toc152792750"/>
+      <w:r>
+        <w:t>További fejlesztési lehetőségek</w:t>
+      </w:r>
+      <w:bookmarkEnd w:id="10"/>
+      <w:r>
+        <w:t xml:space="preserve"> és következő lépések</w:t>
+      </w:r>
+    </w:p>
+    <w:p>
+      <w:pPr>
+        <w:spacing w:line="240" w:lineRule="auto"/>
+      </w:pPr>
+      <w:r>
+        <w:t>A weboldalt</w:t>
+      </w:r>
+      <w:r>
+        <w:t xml:space="preserve"> többféleképpen lehet továbbfejleszteni. Az egyik fontos irány lehet az állatbarát és </w:t>
+      </w:r>
       <w:proofErr w:type="spellStart"/>
       <w:r>
-        <w:t>Logo</w:t>
+        <w:t>tettrekész</w:t>
       </w:r>
       <w:proofErr w:type="spellEnd"/>
       <w:r>
-        <w:t>, színek</w:t>
-      </w:r>
-      <w:r>
-        <w:t>, arculati kézikönyv</w:t>
-      </w:r>
-    </w:p>
-    <w:p>
-      <w:pPr>
-        <w:pStyle w:val="Cmsor1"/>
-      </w:pPr>
-      <w:bookmarkStart w:id="10" w:name="_Toc152714090"/>
-      <w:r>
-        <w:t>További fejlesztési lehetőségek</w:t>
-      </w:r>
-      <w:bookmarkEnd w:id="10"/>
+        <w:t xml:space="preserve"> egyedi felhasználók segítése abban, hogy minél hasznosabb és kedvükre való </w:t>
+      </w:r>
+      <w:proofErr w:type="spellStart"/>
+      <w:r>
+        <w:t>önkénmtes</w:t>
+      </w:r>
+      <w:proofErr w:type="spellEnd"/>
+      <w:r>
+        <w:t xml:space="preserve"> munkát találjanak. </w:t>
+      </w:r>
     </w:p>
     <w:p>
       <w:pPr>
         <w:spacing w:line="240" w:lineRule="auto"/>
       </w:pPr>
+      <w:r>
+        <w:t>Ugyanígy egy másik kiaknázatlan lehetőség a menhelyek álláshirdetései, ahol azok kollegákat, fizetett munkavállalókat toborozhatnak. Ennek a folyamatnak több része történhet a platformon keresztül</w:t>
+      </w:r>
+      <w:proofErr w:type="gramStart"/>
+      <w:r>
+        <w:t xml:space="preserve">. </w:t>
+      </w:r>
+      <w:proofErr w:type="spellStart"/>
+      <w:proofErr w:type="gramEnd"/>
+      <w:r>
+        <w:t>Egyi</w:t>
+      </w:r>
+      <w:proofErr w:type="spellEnd"/>
+      <w:r>
+        <w:t xml:space="preserve"> </w:t>
+      </w:r>
+      <w:proofErr w:type="gramStart"/>
+      <w:r>
+        <w:t>ilyen</w:t>
+      </w:r>
+      <w:proofErr w:type="gramEnd"/>
+      <w:r>
+        <w:t xml:space="preserve"> pl. ha a munkavállalók feltölthetnek önéletrajzot amiből a menhelyek válogatnak.</w:t>
+      </w:r>
     </w:p>
     <w:p>
       <w:pPr>
         <w:spacing w:line="240" w:lineRule="auto"/>
       </w:pPr>
+      <w:r>
+        <w:t xml:space="preserve">További fejlesztési irány </w:t>
+      </w:r>
       <w:proofErr w:type="gramStart"/>
       <w:r>
-        <w:lastRenderedPageBreak/>
-        <w:t>a</w:t>
+        <w:t>lehet</w:t>
       </w:r>
       <w:proofErr w:type="gramEnd"/>
       <w:r>
         <w:t xml:space="preserve"> </w:t>
       </w:r>
+      <w:r>
+        <w:t xml:space="preserve">ha a felhasználók egyfajta közösségi térként is tudják használni az oldalt. Posztolhatnak, </w:t>
+      </w:r>
       <w:proofErr w:type="spellStart"/>
       <w:r>
-        <w:t>userek</w:t>
+        <w:t>kommentelhetnek</w:t>
       </w:r>
       <w:proofErr w:type="spellEnd"/>
       <w:r>
-        <w:t xml:space="preserve"> önkéntes munkáját segítendő jelentkezni lehet különböző feladatokra adott körzetben vagy menhelyen</w:t>
-      </w:r>
-    </w:p>
-    <w:p>
-      <w:pPr>
-        <w:pStyle w:val="Listaszerbekezds"/>
-        <w:numPr>
-          <w:ilvl w:val="0"/>
-          <w:numId w:val="3"/>
-        </w:numPr>
-        <w:spacing w:line="240" w:lineRule="auto"/>
-      </w:pPr>
-      <w:proofErr w:type="gramStart"/>
-      <w:r>
-        <w:t>a</w:t>
-      </w:r>
-      <w:proofErr w:type="gramEnd"/>
-      <w:r>
-        <w:t xml:space="preserve"> </w:t>
-      </w:r>
-      <w:proofErr w:type="spellStart"/>
-      <w:r>
-        <w:t>userek</w:t>
-      </w:r>
-      <w:proofErr w:type="spellEnd"/>
-      <w:r>
-        <w:t xml:space="preserve"> regisztrációjával egy közösség részese lehet, </w:t>
-      </w:r>
-    </w:p>
-    <w:p>
-      <w:pPr>
-        <w:pStyle w:val="Listaszerbekezds"/>
-        <w:numPr>
-          <w:ilvl w:val="0"/>
-          <w:numId w:val="3"/>
-        </w:numPr>
-        <w:spacing w:line="240" w:lineRule="auto"/>
-      </w:pPr>
-      <w:r>
-        <w:t xml:space="preserve">lehet egy ranglista, hogy </w:t>
-      </w:r>
-      <w:proofErr w:type="spellStart"/>
-      <w:r>
-        <w:t>melik</w:t>
-      </w:r>
-      <w:proofErr w:type="spellEnd"/>
-      <w:r>
-        <w:t xml:space="preserve"> felhasználó adományozott a legtöbbet</w:t>
-      </w:r>
-    </w:p>
-    <w:p>
-      <w:pPr>
-        <w:pStyle w:val="Listaszerbekezds"/>
-        <w:numPr>
-          <w:ilvl w:val="0"/>
-          <w:numId w:val="3"/>
-        </w:numPr>
-        <w:spacing w:line="240" w:lineRule="auto"/>
-      </w:pPr>
-      <w:proofErr w:type="spellStart"/>
-      <w:r>
-        <w:t>commentelhetnek</w:t>
-      </w:r>
-      <w:proofErr w:type="spellEnd"/>
-      <w:r>
-        <w:t xml:space="preserve"> </w:t>
-      </w:r>
-    </w:p>
-    <w:p>
-      <w:pPr>
-        <w:pStyle w:val="Listaszerbekezds"/>
-        <w:numPr>
-          <w:ilvl w:val="0"/>
-          <w:numId w:val="3"/>
-        </w:numPr>
-        <w:spacing w:line="240" w:lineRule="auto"/>
-      </w:pPr>
-      <w:r>
-        <w:t>rangsorolhatják a menhelyeket?</w:t>
+        <w:t xml:space="preserve">. </w:t>
       </w:r>
     </w:p>
     <w:p>
@@ -3174,6 +3606,321 @@
     </w:lvl>
   </w:abstractNum>
   <w:abstractNum w:abstractNumId="1">
+    <w:nsid w:val="3F6F3802"/>
+    <w:multiLevelType w:val="hybridMultilevel"/>
+    <w:tmpl w:val="E110D74E"/>
+    <w:lvl w:ilvl="0" w:tplc="040E0001">
+      <w:start w:val="1"/>
+      <w:numFmt w:val="bullet"/>
+      <w:lvlText w:val=""/>
+      <w:lvlJc w:val="left"/>
+      <w:pPr>
+        <w:ind w:left="3552" w:hanging="360"/>
+      </w:pPr>
+      <w:rPr>
+        <w:rFonts w:ascii="Symbol" w:hAnsi="Symbol" w:hint="default"/>
+      </w:rPr>
+    </w:lvl>
+    <w:lvl w:ilvl="1" w:tplc="040E0003" w:tentative="1">
+      <w:start w:val="1"/>
+      <w:numFmt w:val="bullet"/>
+      <w:lvlText w:val="o"/>
+      <w:lvlJc w:val="left"/>
+      <w:pPr>
+        <w:ind w:left="4272" w:hanging="360"/>
+      </w:pPr>
+      <w:rPr>
+        <w:rFonts w:ascii="Courier New" w:hAnsi="Courier New" w:cs="Courier New" w:hint="default"/>
+      </w:rPr>
+    </w:lvl>
+    <w:lvl w:ilvl="2" w:tplc="040E0005" w:tentative="1">
+      <w:start w:val="1"/>
+      <w:numFmt w:val="bullet"/>
+      <w:lvlText w:val=""/>
+      <w:lvlJc w:val="left"/>
+      <w:pPr>
+        <w:ind w:left="4992" w:hanging="360"/>
+      </w:pPr>
+      <w:rPr>
+        <w:rFonts w:ascii="Wingdings" w:hAnsi="Wingdings" w:hint="default"/>
+      </w:rPr>
+    </w:lvl>
+    <w:lvl w:ilvl="3" w:tplc="040E0001" w:tentative="1">
+      <w:start w:val="1"/>
+      <w:numFmt w:val="bullet"/>
+      <w:lvlText w:val=""/>
+      <w:lvlJc w:val="left"/>
+      <w:pPr>
+        <w:ind w:left="5712" w:hanging="360"/>
+      </w:pPr>
+      <w:rPr>
+        <w:rFonts w:ascii="Symbol" w:hAnsi="Symbol" w:hint="default"/>
+      </w:rPr>
+    </w:lvl>
+    <w:lvl w:ilvl="4" w:tplc="040E0003" w:tentative="1">
+      <w:start w:val="1"/>
+      <w:numFmt w:val="bullet"/>
+      <w:lvlText w:val="o"/>
+      <w:lvlJc w:val="left"/>
+      <w:pPr>
+        <w:ind w:left="6432" w:hanging="360"/>
+      </w:pPr>
+      <w:rPr>
+        <w:rFonts w:ascii="Courier New" w:hAnsi="Courier New" w:cs="Courier New" w:hint="default"/>
+      </w:rPr>
+    </w:lvl>
+    <w:lvl w:ilvl="5" w:tplc="040E0005" w:tentative="1">
+      <w:start w:val="1"/>
+      <w:numFmt w:val="bullet"/>
+      <w:lvlText w:val=""/>
+      <w:lvlJc w:val="left"/>
+      <w:pPr>
+        <w:ind w:left="7152" w:hanging="360"/>
+      </w:pPr>
+      <w:rPr>
+        <w:rFonts w:ascii="Wingdings" w:hAnsi="Wingdings" w:hint="default"/>
+      </w:rPr>
+    </w:lvl>
+    <w:lvl w:ilvl="6" w:tplc="040E0001" w:tentative="1">
+      <w:start w:val="1"/>
+      <w:numFmt w:val="bullet"/>
+      <w:lvlText w:val=""/>
+      <w:lvlJc w:val="left"/>
+      <w:pPr>
+        <w:ind w:left="7872" w:hanging="360"/>
+      </w:pPr>
+      <w:rPr>
+        <w:rFonts w:ascii="Symbol" w:hAnsi="Symbol" w:hint="default"/>
+      </w:rPr>
+    </w:lvl>
+    <w:lvl w:ilvl="7" w:tplc="040E0003" w:tentative="1">
+      <w:start w:val="1"/>
+      <w:numFmt w:val="bullet"/>
+      <w:lvlText w:val="o"/>
+      <w:lvlJc w:val="left"/>
+      <w:pPr>
+        <w:ind w:left="8592" w:hanging="360"/>
+      </w:pPr>
+      <w:rPr>
+        <w:rFonts w:ascii="Courier New" w:hAnsi="Courier New" w:cs="Courier New" w:hint="default"/>
+      </w:rPr>
+    </w:lvl>
+    <w:lvl w:ilvl="8" w:tplc="040E0005" w:tentative="1">
+      <w:start w:val="1"/>
+      <w:numFmt w:val="bullet"/>
+      <w:lvlText w:val=""/>
+      <w:lvlJc w:val="left"/>
+      <w:pPr>
+        <w:ind w:left="9312" w:hanging="360"/>
+      </w:pPr>
+      <w:rPr>
+        <w:rFonts w:ascii="Wingdings" w:hAnsi="Wingdings" w:hint="default"/>
+      </w:rPr>
+    </w:lvl>
+  </w:abstractNum>
+  <w:abstractNum w:abstractNumId="2">
+    <w:nsid w:val="43BB12AE"/>
+    <w:multiLevelType w:val="hybridMultilevel"/>
+    <w:tmpl w:val="A72CD3B8"/>
+    <w:lvl w:ilvl="0" w:tplc="040E0001">
+      <w:start w:val="1"/>
+      <w:numFmt w:val="bullet"/>
+      <w:lvlText w:val=""/>
+      <w:lvlJc w:val="left"/>
+      <w:pPr>
+        <w:ind w:left="4272" w:hanging="360"/>
+      </w:pPr>
+      <w:rPr>
+        <w:rFonts w:ascii="Symbol" w:hAnsi="Symbol" w:hint="default"/>
+      </w:rPr>
+    </w:lvl>
+    <w:lvl w:ilvl="1" w:tplc="040E0003" w:tentative="1">
+      <w:start w:val="1"/>
+      <w:numFmt w:val="bullet"/>
+      <w:lvlText w:val="o"/>
+      <w:lvlJc w:val="left"/>
+      <w:pPr>
+        <w:ind w:left="4992" w:hanging="360"/>
+      </w:pPr>
+      <w:rPr>
+        <w:rFonts w:ascii="Courier New" w:hAnsi="Courier New" w:cs="Courier New" w:hint="default"/>
+      </w:rPr>
+    </w:lvl>
+    <w:lvl w:ilvl="2" w:tplc="040E0005" w:tentative="1">
+      <w:start w:val="1"/>
+      <w:numFmt w:val="bullet"/>
+      <w:lvlText w:val=""/>
+      <w:lvlJc w:val="left"/>
+      <w:pPr>
+        <w:ind w:left="5712" w:hanging="360"/>
+      </w:pPr>
+      <w:rPr>
+        <w:rFonts w:ascii="Wingdings" w:hAnsi="Wingdings" w:hint="default"/>
+      </w:rPr>
+    </w:lvl>
+    <w:lvl w:ilvl="3" w:tplc="040E0001" w:tentative="1">
+      <w:start w:val="1"/>
+      <w:numFmt w:val="bullet"/>
+      <w:lvlText w:val=""/>
+      <w:lvlJc w:val="left"/>
+      <w:pPr>
+        <w:ind w:left="6432" w:hanging="360"/>
+      </w:pPr>
+      <w:rPr>
+        <w:rFonts w:ascii="Symbol" w:hAnsi="Symbol" w:hint="default"/>
+      </w:rPr>
+    </w:lvl>
+    <w:lvl w:ilvl="4" w:tplc="040E0003" w:tentative="1">
+      <w:start w:val="1"/>
+      <w:numFmt w:val="bullet"/>
+      <w:lvlText w:val="o"/>
+      <w:lvlJc w:val="left"/>
+      <w:pPr>
+        <w:ind w:left="7152" w:hanging="360"/>
+      </w:pPr>
+      <w:rPr>
+        <w:rFonts w:ascii="Courier New" w:hAnsi="Courier New" w:cs="Courier New" w:hint="default"/>
+      </w:rPr>
+    </w:lvl>
+    <w:lvl w:ilvl="5" w:tplc="040E0005" w:tentative="1">
+      <w:start w:val="1"/>
+      <w:numFmt w:val="bullet"/>
+      <w:lvlText w:val=""/>
+      <w:lvlJc w:val="left"/>
+      <w:pPr>
+        <w:ind w:left="7872" w:hanging="360"/>
+      </w:pPr>
+      <w:rPr>
+        <w:rFonts w:ascii="Wingdings" w:hAnsi="Wingdings" w:hint="default"/>
+      </w:rPr>
+    </w:lvl>
+    <w:lvl w:ilvl="6" w:tplc="040E0001" w:tentative="1">
+      <w:start w:val="1"/>
+      <w:numFmt w:val="bullet"/>
+      <w:lvlText w:val=""/>
+      <w:lvlJc w:val="left"/>
+      <w:pPr>
+        <w:ind w:left="8592" w:hanging="360"/>
+      </w:pPr>
+      <w:rPr>
+        <w:rFonts w:ascii="Symbol" w:hAnsi="Symbol" w:hint="default"/>
+      </w:rPr>
+    </w:lvl>
+    <w:lvl w:ilvl="7" w:tplc="040E0003" w:tentative="1">
+      <w:start w:val="1"/>
+      <w:numFmt w:val="bullet"/>
+      <w:lvlText w:val="o"/>
+      <w:lvlJc w:val="left"/>
+      <w:pPr>
+        <w:ind w:left="9312" w:hanging="360"/>
+      </w:pPr>
+      <w:rPr>
+        <w:rFonts w:ascii="Courier New" w:hAnsi="Courier New" w:cs="Courier New" w:hint="default"/>
+      </w:rPr>
+    </w:lvl>
+    <w:lvl w:ilvl="8" w:tplc="040E0005" w:tentative="1">
+      <w:start w:val="1"/>
+      <w:numFmt w:val="bullet"/>
+      <w:lvlText w:val=""/>
+      <w:lvlJc w:val="left"/>
+      <w:pPr>
+        <w:ind w:left="10032" w:hanging="360"/>
+      </w:pPr>
+      <w:rPr>
+        <w:rFonts w:ascii="Wingdings" w:hAnsi="Wingdings" w:hint="default"/>
+      </w:rPr>
+    </w:lvl>
+  </w:abstractNum>
+  <w:abstractNum w:abstractNumId="3">
+    <w:nsid w:val="4D4D5A64"/>
+    <w:multiLevelType w:val="hybridMultilevel"/>
+    <w:tmpl w:val="F8624CF6"/>
+    <w:lvl w:ilvl="0" w:tplc="73A890C2">
+      <w:start w:val="1"/>
+      <w:numFmt w:val="decimal"/>
+      <w:lvlText w:val="%1."/>
+      <w:lvlJc w:val="left"/>
+      <w:pPr>
+        <w:ind w:left="1068" w:hanging="360"/>
+      </w:pPr>
+      <w:rPr>
+        <w:rFonts w:hint="default"/>
+      </w:rPr>
+    </w:lvl>
+    <w:lvl w:ilvl="1" w:tplc="040E0019">
+      <w:start w:val="1"/>
+      <w:numFmt w:val="lowerLetter"/>
+      <w:lvlText w:val="%2."/>
+      <w:lvlJc w:val="left"/>
+      <w:pPr>
+        <w:ind w:left="1788" w:hanging="360"/>
+      </w:pPr>
+    </w:lvl>
+    <w:lvl w:ilvl="2" w:tplc="040E001B" w:tentative="1">
+      <w:start w:val="1"/>
+      <w:numFmt w:val="lowerRoman"/>
+      <w:lvlText w:val="%3."/>
+      <w:lvlJc w:val="right"/>
+      <w:pPr>
+        <w:ind w:left="2508" w:hanging="180"/>
+      </w:pPr>
+    </w:lvl>
+    <w:lvl w:ilvl="3" w:tplc="040E000F" w:tentative="1">
+      <w:start w:val="1"/>
+      <w:numFmt w:val="decimal"/>
+      <w:lvlText w:val="%4."/>
+      <w:lvlJc w:val="left"/>
+      <w:pPr>
+        <w:ind w:left="3228" w:hanging="360"/>
+      </w:pPr>
+    </w:lvl>
+    <w:lvl w:ilvl="4" w:tplc="040E0019" w:tentative="1">
+      <w:start w:val="1"/>
+      <w:numFmt w:val="lowerLetter"/>
+      <w:lvlText w:val="%5."/>
+      <w:lvlJc w:val="left"/>
+      <w:pPr>
+        <w:ind w:left="3948" w:hanging="360"/>
+      </w:pPr>
+    </w:lvl>
+    <w:lvl w:ilvl="5" w:tplc="040E001B" w:tentative="1">
+      <w:start w:val="1"/>
+      <w:numFmt w:val="lowerRoman"/>
+      <w:lvlText w:val="%6."/>
+      <w:lvlJc w:val="right"/>
+      <w:pPr>
+        <w:ind w:left="4668" w:hanging="180"/>
+      </w:pPr>
+    </w:lvl>
+    <w:lvl w:ilvl="6" w:tplc="040E000F" w:tentative="1">
+      <w:start w:val="1"/>
+      <w:numFmt w:val="decimal"/>
+      <w:lvlText w:val="%7."/>
+      <w:lvlJc w:val="left"/>
+      <w:pPr>
+        <w:ind w:left="5388" w:hanging="360"/>
+      </w:pPr>
+    </w:lvl>
+    <w:lvl w:ilvl="7" w:tplc="040E0019" w:tentative="1">
+      <w:start w:val="1"/>
+      <w:numFmt w:val="lowerLetter"/>
+      <w:lvlText w:val="%8."/>
+      <w:lvlJc w:val="left"/>
+      <w:pPr>
+        <w:ind w:left="6108" w:hanging="360"/>
+      </w:pPr>
+    </w:lvl>
+    <w:lvl w:ilvl="8" w:tplc="040E001B" w:tentative="1">
+      <w:start w:val="1"/>
+      <w:numFmt w:val="lowerRoman"/>
+      <w:lvlText w:val="%9."/>
+      <w:lvlJc w:val="right"/>
+      <w:pPr>
+        <w:ind w:left="6828" w:hanging="180"/>
+      </w:pPr>
+    </w:lvl>
+  </w:abstractNum>
+  <w:abstractNum w:abstractNumId="4">
     <w:nsid w:val="72E87326"/>
     <w:multiLevelType w:val="hybridMultilevel"/>
     <w:tmpl w:val="A7DE709E"/>
@@ -3285,7 +4032,7 @@
       </w:rPr>
     </w:lvl>
   </w:abstractNum>
-  <w:abstractNum w:abstractNumId="2">
+  <w:abstractNum w:abstractNumId="5">
     <w:nsid w:val="79DE1B78"/>
     <w:multiLevelType w:val="hybridMultilevel"/>
     <w:tmpl w:val="32A8BBDE"/>
@@ -3398,13 +4145,22 @@
     </w:lvl>
   </w:abstractNum>
   <w:num w:numId="1">
-    <w:abstractNumId w:val="2"/>
+    <w:abstractNumId w:val="5"/>
   </w:num>
   <w:num w:numId="2">
     <w:abstractNumId w:val="0"/>
   </w:num>
   <w:num w:numId="3">
+    <w:abstractNumId w:val="4"/>
+  </w:num>
+  <w:num w:numId="4">
     <w:abstractNumId w:val="1"/>
+  </w:num>
+  <w:num w:numId="5">
+    <w:abstractNumId w:val="2"/>
+  </w:num>
+  <w:num w:numId="6">
+    <w:abstractNumId w:val="3"/>
   </w:num>
 </w:numbering>
 </file>
@@ -3646,6 +4402,7 @@
   <w:style w:type="character" w:default="1" w:styleId="Bekezdsalapbettpusa">
     <w:name w:val="Default Paragraph Font"/>
     <w:uiPriority w:val="1"/>
+    <w:semiHidden/>
     <w:unhideWhenUsed/>
   </w:style>
   <w:style w:type="table" w:default="1" w:styleId="Normltblzat">

</xml_diff>